<commit_message>
!update data design and class diagram
</commit_message>
<xml_diff>
--- a/docs/ClassDiagram.docx
+++ b/docs/ClassDiagram.docx
@@ -3508,6 +3508,100 @@
               <w:rPr>
                 <w:lang w:val="en-US"/>
               </w:rPr>
+              <w:t>HinhAnh</w:t>
+            </w:r>
+          </w:p>
+        </w:tc>
+        <w:tc>
+          <w:tcPr>
+            <w:tcW w:w="818" w:type="pct"/>
+          </w:tcPr>
+          <w:p>
+            <w:pPr>
+              <w:pStyle w:val="BodyText"/>
+              <w:spacing w:after="0"/>
+              <w:rPr>
+                <w:lang w:val="en-US"/>
+              </w:rPr>
+            </w:pPr>
+            <w:r>
+              <w:rPr>
+                <w:lang w:val="en-US"/>
+              </w:rPr>
+              <w:t>Private</w:t>
+            </w:r>
+          </w:p>
+        </w:tc>
+        <w:tc>
+          <w:tcPr>
+            <w:tcW w:w="856" w:type="pct"/>
+          </w:tcPr>
+          <w:p>
+            <w:pPr>
+              <w:pStyle w:val="BodyText"/>
+              <w:spacing w:after="0"/>
+              <w:rPr>
+                <w:lang w:val="en-US"/>
+              </w:rPr>
+            </w:pPr>
+          </w:p>
+        </w:tc>
+        <w:tc>
+          <w:tcPr>
+            <w:tcW w:w="1904" w:type="pct"/>
+          </w:tcPr>
+          <w:p>
+            <w:pPr>
+              <w:pStyle w:val="BodyText"/>
+              <w:spacing w:after="0"/>
+              <w:rPr>
+                <w:lang w:val="en-US"/>
+              </w:rPr>
+            </w:pPr>
+            <w:r>
+              <w:rPr>
+                <w:lang w:val="en-US"/>
+              </w:rPr>
+              <w:t>Hình ảnh của sản phẩm</w:t>
+            </w:r>
+          </w:p>
+        </w:tc>
+      </w:tr>
+      <w:tr>
+        <w:tc>
+          <w:tcPr>
+            <w:tcW w:w="396" w:type="pct"/>
+          </w:tcPr>
+          <w:p>
+            <w:pPr>
+              <w:pStyle w:val="BodyText"/>
+              <w:numPr>
+                <w:ilvl w:val="0"/>
+                <w:numId w:val="7"/>
+              </w:numPr>
+              <w:spacing w:after="0"/>
+              <w:rPr>
+                <w:lang w:val="en-US"/>
+              </w:rPr>
+            </w:pPr>
+          </w:p>
+        </w:tc>
+        <w:tc>
+          <w:tcPr>
+            <w:tcW w:w="1027" w:type="pct"/>
+          </w:tcPr>
+          <w:p>
+            <w:pPr>
+              <w:pStyle w:val="BodyText"/>
+              <w:spacing w:after="0"/>
+              <w:rPr>
+                <w:lang w:val="en-US"/>
+              </w:rPr>
+            </w:pPr>
+            <w:r>
+              <w:rPr>
+                <w:lang w:val="en-US"/>
+              </w:rPr>
               <w:t>LoaiSP</w:t>
             </w:r>
           </w:p>
@@ -5852,6 +5946,7 @@
           <w:color w:val="000000" w:themeColor="text1"/>
           <w:lang w:val="en-US"/>
         </w:rPr>
+        <w:lastRenderedPageBreak/>
         <w:t>Danh sách phương thức:</w:t>
       </w:r>
       <w:r>
@@ -5896,7 +5991,6 @@
                 <w:bCs/>
                 <w:lang w:val="en-US"/>
               </w:rPr>
-              <w:lastRenderedPageBreak/>
               <w:t>STT</w:t>
             </w:r>
           </w:p>
@@ -7576,15 +7670,7 @@
                 <w:color w:val="000000"/>
                 <w:lang w:val="en-US"/>
               </w:rPr>
-              <w:t xml:space="preserve">Số lượng của một sản phẩm trong </w:t>
-            </w:r>
-            <w:r>
-              <w:rPr>
-                <w:color w:val="000000"/>
-                <w:lang w:val="en-US"/>
-              </w:rPr>
-              <w:lastRenderedPageBreak/>
-              <w:t>giỏ hàng</w:t>
+              <w:t>Số lượng của một sản phẩm trong giỏ hàng</w:t>
             </w:r>
           </w:p>
         </w:tc>
@@ -9642,7 +9728,7 @@
         </mc:Choice>
         <mc:Fallback>
           <w:pict>
-            <v:shape w14:anchorId="69F3AF0D" id="Freeform 1" o:spid="_x0000_s1026" style="position:absolute;margin-left:0;margin-top:.75pt;width:93.15pt;height:814.5pt;flip:x;z-index:251654656;visibility:visible;mso-wrap-style:square;mso-width-percent:0;mso-height-percent:0;mso-wrap-distance-left:9pt;mso-wrap-distance-top:0;mso-wrap-distance-right:9pt;mso-wrap-distance-bottom:0;mso-position-horizontal:absolute;mso-position-horizontal-relative:page;mso-position-vertical:absolute;mso-position-vertical-relative:page;mso-width-percent:0;mso-height-percent:0;mso-width-relative:page;mso-height-relative:page;v-text-anchor:top" coordsize="502,3168" o:gfxdata="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" path="m502,c93,,93,,93,,146,383,323,1900,,3168v502,,502,,502,l502,xe" fillcolor="#8db3e2" stroked="f" strokecolor="#212120">
+            <v:shape w14:anchorId="02CF895D" id="Freeform 1" o:spid="_x0000_s1026" style="position:absolute;margin-left:0;margin-top:.75pt;width:93.15pt;height:814.5pt;flip:x;z-index:251654656;visibility:visible;mso-wrap-style:square;mso-width-percent:0;mso-height-percent:0;mso-wrap-distance-left:9pt;mso-wrap-distance-top:0;mso-wrap-distance-right:9pt;mso-wrap-distance-bottom:0;mso-position-horizontal:absolute;mso-position-horizontal-relative:page;mso-position-vertical:absolute;mso-position-vertical-relative:page;mso-width-percent:0;mso-height-percent:0;mso-width-relative:page;mso-height-relative:page;v-text-anchor:top" coordsize="502,3168" o:gfxdata="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" path="m502,c93,,93,,93,,146,383,323,1900,,3168v502,,502,,502,l502,xe" fillcolor="#8db3e2" stroked="f" strokecolor="#212120">
               <v:fill color2="#1f497d" rotate="t" focus="100%" type="gradient"/>
               <v:shadow color="#8c8682"/>
               <v:path arrowok="t" o:connecttype="custom" o:connectlocs="1183005,0;219162,0;0,10344150;1183005,10344150;1183005,0" o:connectangles="0,0,0,0,0"/>

</xml_diff>